<commit_message>
Modifica conteggio ore - L
</commit_message>
<xml_diff>
--- a/D5/D5.docx
+++ b/D5/D5.docx
@@ -1,6 +1,6 @@
 
 <file path=word/document.xml><?xml version="1.0" encoding="utf-8"?>
-<w:document xmlns:wpc="http://schemas.microsoft.com/office/word/2010/wordprocessingCanvas" xmlns:cx="http://schemas.microsoft.com/office/drawing/2014/chartex" xmlns:cx1="http://schemas.microsoft.com/office/drawing/2015/9/8/chartex" xmlns:cx2="http://schemas.microsoft.com/office/drawing/2015/10/21/chartex" xmlns:cx3="http://schemas.microsoft.com/office/drawing/2016/5/9/chartex" xmlns:cx4="http://schemas.microsoft.com/office/drawing/2016/5/10/chartex" xmlns:cx5="http://schemas.microsoft.com/office/drawing/2016/5/11/chartex" xmlns:cx6="http://schemas.microsoft.com/office/drawing/2016/5/12/chartex" xmlns:cx7="http://schemas.microsoft.com/office/drawing/2016/5/13/chartex" xmlns:cx8="http://schemas.microsoft.com/office/drawing/2016/5/14/chartex" xmlns:mc="http://schemas.openxmlformats.org/markup-compatibility/2006" xmlns:aink="http://schemas.microsoft.com/office/drawing/2016/ink" xmlns:am3d="http://schemas.microsoft.com/office/drawing/2017/model3d" xmlns:o="urn:schemas-microsoft-com:office:office" xmlns:oel="http://schemas.microsoft.com/office/2019/extlst" xmlns:r="http://schemas.openxmlformats.org/officeDocument/2006/relationships" xmlns:m="http://schemas.openxmlformats.org/officeDocument/2006/math" xmlns:v="urn:schemas-microsoft-com:vml" xmlns:wp14="http://schemas.microsoft.com/office/word/2010/wordprocessingDrawing" xmlns:wp="http://schemas.openxmlformats.org/drawingml/2006/wordprocessingDrawing" xmlns:w10="urn:schemas-microsoft-com:office:word" xmlns:w="http://schemas.openxmlformats.org/wordprocessingml/2006/main" xmlns:w14="http://schemas.microsoft.com/office/word/2010/wordml" xmlns:w15="http://schemas.microsoft.com/office/word/2012/wordml" xmlns:w16cex="http://schemas.microsoft.com/office/word/2018/wordml/cex" xmlns:w16cid="http://schemas.microsoft.com/office/word/2016/wordml/cid" xmlns:w16="http://schemas.microsoft.com/office/word/2018/wordml" xmlns:w16sdtdh="http://schemas.microsoft.com/office/word/2020/wordml/sdtdatahash" xmlns:w16se="http://schemas.microsoft.com/office/word/2015/wordml/symex" xmlns:wpg="http://schemas.microsoft.com/office/word/2010/wordprocessingGroup" xmlns:wpi="http://schemas.microsoft.com/office/word/2010/wordprocessingInk" xmlns:wne="http://schemas.microsoft.com/office/word/2006/wordml" xmlns:wps="http://schemas.microsoft.com/office/word/2010/wordprocessingShape" mc:Ignorable="w14 w15 w16se w16cid w16 w16cex w16sdtdh wp14">
+<w:document xmlns:wpc="http://schemas.microsoft.com/office/word/2010/wordprocessingCanvas" xmlns:cx="http://schemas.microsoft.com/office/drawing/2014/chartex" xmlns:mc="http://schemas.openxmlformats.org/markup-compatibility/2006" xmlns:o="urn:schemas-microsoft-com:office:office" xmlns:r="http://schemas.openxmlformats.org/officeDocument/2006/relationships" xmlns:m="http://schemas.openxmlformats.org/officeDocument/2006/math" xmlns:v="urn:schemas-microsoft-com:vml" xmlns:wp14="http://schemas.microsoft.com/office/word/2010/wordprocessingDrawing" xmlns:wp="http://schemas.openxmlformats.org/drawingml/2006/wordprocessingDrawing" xmlns:w10="urn:schemas-microsoft-com:office:word" xmlns:w="http://schemas.openxmlformats.org/wordprocessingml/2006/main" xmlns:w14="http://schemas.microsoft.com/office/word/2010/wordml" xmlns:w15="http://schemas.microsoft.com/office/word/2012/wordml" xmlns:w16se="http://schemas.microsoft.com/office/word/2015/wordml/symex" xmlns:wpg="http://schemas.microsoft.com/office/word/2010/wordprocessingGroup" xmlns:wpi="http://schemas.microsoft.com/office/word/2010/wordprocessingInk" xmlns:wne="http://schemas.microsoft.com/office/word/2006/wordml" xmlns:wps="http://schemas.microsoft.com/office/word/2010/wordprocessingShape" mc:Ignorable="w14 w15 w16se wp14">
   <w:body>
     <w:p>
       <w:pPr>
@@ -512,7 +512,7 @@
               <w:rPr>
                 <w:lang w:eastAsia="ja-JP"/>
               </w:rPr>
-              <w:t>1</w:t>
+              <w:t>2</w:t>
             </w:r>
           </w:p>
         </w:tc>
@@ -710,6 +710,7 @@
           <w:bCs/>
           <w:noProof/>
         </w:rPr>
+        <w:lastRenderedPageBreak/>
         <w:t>Ruoli e attività</w:t>
       </w:r>
       <w:r>
@@ -885,6 +886,7 @@
           <w:sz w:val="28"/>
           <w:szCs w:val="28"/>
         </w:rPr>
+        <w:lastRenderedPageBreak/>
         <w:fldChar w:fldCharType="end"/>
       </w:r>
       <w:r>
@@ -1115,7 +1117,7 @@
       <w:tr>
         <w:tc>
           <w:tcPr>
-            <w:tcW w:w="2386" w:type="dxa"/>
+            <w:tcW w:w="2380" w:type="dxa"/>
             <w:shd w:val="clear" w:color="auto" w:fill="C00000"/>
           </w:tcPr>
           <w:p>
@@ -1142,7 +1144,7 @@
         </w:tc>
         <w:tc>
           <w:tcPr>
-            <w:tcW w:w="3988" w:type="dxa"/>
+            <w:tcW w:w="4014" w:type="dxa"/>
             <w:shd w:val="clear" w:color="auto" w:fill="C00000"/>
           </w:tcPr>
           <w:p>
@@ -1169,7 +1171,7 @@
         </w:tc>
         <w:tc>
           <w:tcPr>
-            <w:tcW w:w="3254" w:type="dxa"/>
+            <w:tcW w:w="3234" w:type="dxa"/>
             <w:shd w:val="clear" w:color="auto" w:fill="C00000"/>
           </w:tcPr>
           <w:p>
@@ -1198,7 +1200,7 @@
       <w:tr>
         <w:tc>
           <w:tcPr>
-            <w:tcW w:w="2386" w:type="dxa"/>
+            <w:tcW w:w="2380" w:type="dxa"/>
           </w:tcPr>
           <w:p>
             <w:pPr>
@@ -1220,7 +1222,7 @@
         </w:tc>
         <w:tc>
           <w:tcPr>
-            <w:tcW w:w="3988" w:type="dxa"/>
+            <w:tcW w:w="4014" w:type="dxa"/>
           </w:tcPr>
           <w:p>
             <w:pPr>
@@ -1242,7 +1244,7 @@
         </w:tc>
         <w:tc>
           <w:tcPr>
-            <w:tcW w:w="3254" w:type="dxa"/>
+            <w:tcW w:w="3234" w:type="dxa"/>
           </w:tcPr>
           <w:p>
             <w:pPr>
@@ -1272,7 +1274,21 @@
                 <w:rFonts w:asciiTheme="majorHAnsi" w:hAnsiTheme="majorHAnsi"/>
                 <w:sz w:val="28"/>
               </w:rPr>
-              <w:t xml:space="preserve">nti in cui incontrarsi per discutere del lavoro e dare una direzione </w:t>
+              <w:t xml:space="preserve">nti in cui incontrarsi per discutere del lavoro e </w:t>
+            </w:r>
+            <w:r>
+              <w:rPr>
+                <w:rFonts w:asciiTheme="majorHAnsi" w:hAnsiTheme="majorHAnsi"/>
+                <w:sz w:val="28"/>
+              </w:rPr>
+              <w:t xml:space="preserve">dando </w:t>
+            </w:r>
+            <w:r>
+              <w:rPr>
+                <w:rFonts w:asciiTheme="majorHAnsi" w:hAnsiTheme="majorHAnsi"/>
+                <w:sz w:val="28"/>
+              </w:rPr>
+              <w:t xml:space="preserve">una direzione </w:t>
             </w:r>
             <w:r>
               <w:rPr>
@@ -1294,7 +1310,7 @@
       <w:tr>
         <w:tc>
           <w:tcPr>
-            <w:tcW w:w="2386" w:type="dxa"/>
+            <w:tcW w:w="2380" w:type="dxa"/>
           </w:tcPr>
           <w:p>
             <w:pPr>
@@ -1325,7 +1341,7 @@
         </w:tc>
         <w:tc>
           <w:tcPr>
-            <w:tcW w:w="3988" w:type="dxa"/>
+            <w:tcW w:w="4014" w:type="dxa"/>
           </w:tcPr>
           <w:p>
             <w:pPr>
@@ -1364,7 +1380,7 @@
         </w:tc>
         <w:tc>
           <w:tcPr>
-            <w:tcW w:w="3254" w:type="dxa"/>
+            <w:tcW w:w="3234" w:type="dxa"/>
           </w:tcPr>
           <w:p>
             <w:pPr>
@@ -1380,7 +1396,21 @@
                 <w:rFonts w:asciiTheme="majorHAnsi" w:hAnsiTheme="majorHAnsi"/>
                 <w:sz w:val="28"/>
               </w:rPr>
-              <w:t xml:space="preserve">Luca è stato colui che ha scritto la maggior parte dei documenti e che, in generale, ha sempre dato una mano con </w:t>
+              <w:t>Luca è stato colui che ha scritto</w:t>
+            </w:r>
+            <w:r>
+              <w:rPr>
+                <w:rFonts w:asciiTheme="majorHAnsi" w:hAnsiTheme="majorHAnsi"/>
+                <w:sz w:val="28"/>
+              </w:rPr>
+              <w:t xml:space="preserve"> e corretto</w:t>
+            </w:r>
+            <w:r>
+              <w:rPr>
+                <w:rFonts w:asciiTheme="majorHAnsi" w:hAnsiTheme="majorHAnsi"/>
+                <w:sz w:val="28"/>
+              </w:rPr>
+              <w:t xml:space="preserve"> la maggior parte dei documenti e che, in generale, ha sempre dato una mano con </w:t>
             </w:r>
             <w:r>
               <w:rPr>
@@ -1417,7 +1447,15 @@
                 <w:rFonts w:asciiTheme="majorHAnsi" w:hAnsiTheme="majorHAnsi"/>
                 <w:sz w:val="28"/>
               </w:rPr>
-              <w:t xml:space="preserve">-up usati nel D1, ha dato l’input per il diagramma delle componenti del D2 e ha sviluppato le API di ricerca del D4. </w:t>
+              <w:t xml:space="preserve">-up usati nel D1, ha dato l’input per il diagramma delle componenti del D2 e ha </w:t>
+            </w:r>
+            <w:r>
+              <w:rPr>
+                <w:rFonts w:asciiTheme="majorHAnsi" w:hAnsiTheme="majorHAnsi"/>
+                <w:sz w:val="28"/>
+              </w:rPr>
+              <w:lastRenderedPageBreak/>
+              <w:t xml:space="preserve">sviluppato le API di ricerca del D4. </w:t>
             </w:r>
           </w:p>
         </w:tc>
@@ -1425,7 +1463,7 @@
       <w:tr>
         <w:tc>
           <w:tcPr>
-            <w:tcW w:w="2386" w:type="dxa"/>
+            <w:tcW w:w="2380" w:type="dxa"/>
           </w:tcPr>
           <w:p>
             <w:pPr>
@@ -1436,13 +1474,22 @@
                 <w:sz w:val="28"/>
               </w:rPr>
             </w:pPr>
+            <w:proofErr w:type="spellStart"/>
             <w:r>
               <w:rPr>
                 <w:rFonts w:asciiTheme="majorHAnsi" w:hAnsiTheme="majorHAnsi"/>
                 <w:sz w:val="28"/>
               </w:rPr>
               <w:lastRenderedPageBreak/>
-              <w:t xml:space="preserve">Zakaria </w:t>
+              <w:t>Zakaria</w:t>
+            </w:r>
+            <w:proofErr w:type="spellEnd"/>
+            <w:r>
+              <w:rPr>
+                <w:rFonts w:asciiTheme="majorHAnsi" w:hAnsiTheme="majorHAnsi"/>
+                <w:sz w:val="28"/>
+              </w:rPr>
+              <w:t xml:space="preserve"> </w:t>
             </w:r>
             <w:proofErr w:type="spellStart"/>
             <w:r>
@@ -1457,7 +1504,7 @@
         </w:tc>
         <w:tc>
           <w:tcPr>
-            <w:tcW w:w="3988" w:type="dxa"/>
+            <w:tcW w:w="4014" w:type="dxa"/>
           </w:tcPr>
           <w:p>
             <w:pPr>
@@ -1479,7 +1526,7 @@
         </w:tc>
         <w:tc>
           <w:tcPr>
-            <w:tcW w:w="3254" w:type="dxa"/>
+            <w:tcW w:w="3234" w:type="dxa"/>
           </w:tcPr>
           <w:p>
             <w:pPr>
@@ -1515,6 +1562,69 @@
         </w:tc>
       </w:tr>
     </w:tbl>
+    <w:p>
+      <w:pPr>
+        <w:spacing w:line="240" w:lineRule="auto"/>
+        <w:jc w:val="left"/>
+        <w:rPr>
+          <w:rFonts w:asciiTheme="majorHAnsi" w:hAnsiTheme="majorHAnsi"/>
+          <w:sz w:val="28"/>
+        </w:rPr>
+      </w:pPr>
+    </w:p>
+    <w:p>
+      <w:pPr>
+        <w:spacing w:line="240" w:lineRule="auto"/>
+        <w:jc w:val="left"/>
+        <w:rPr>
+          <w:rFonts w:ascii="Aharoni" w:hAnsi="Aharoni" w:cs="Aharoni"/>
+          <w:b/>
+          <w:bCs/>
+          <w:color w:val="CB4141"/>
+          <w:sz w:val="52"/>
+          <w:szCs w:val="52"/>
+        </w:rPr>
+      </w:pPr>
+      <w:r>
+        <w:rPr>
+          <w:rFonts w:asciiTheme="majorHAnsi" w:hAnsiTheme="majorHAnsi"/>
+          <w:sz w:val="28"/>
+        </w:rPr>
+        <w:t xml:space="preserve">Maggiori dettagli sull’operato di ciascun membro del gruppo e sulle sue mansioni sono ottenibili consultando il file “Ore di lavoro” presente nella </w:t>
+      </w:r>
+      <w:proofErr w:type="spellStart"/>
+      <w:r>
+        <w:rPr>
+          <w:rFonts w:asciiTheme="majorHAnsi" w:hAnsiTheme="majorHAnsi"/>
+          <w:sz w:val="28"/>
+        </w:rPr>
+        <w:t>repository</w:t>
+      </w:r>
+      <w:proofErr w:type="spellEnd"/>
+      <w:r>
+        <w:rPr>
+          <w:rFonts w:asciiTheme="majorHAnsi" w:hAnsiTheme="majorHAnsi"/>
+          <w:sz w:val="28"/>
+        </w:rPr>
+        <w:t xml:space="preserve"> Documentazione del </w:t>
+      </w:r>
+      <w:proofErr w:type="spellStart"/>
+      <w:r>
+        <w:rPr>
+          <w:rFonts w:asciiTheme="majorHAnsi" w:hAnsiTheme="majorHAnsi"/>
+          <w:sz w:val="28"/>
+        </w:rPr>
+        <w:t>GitHub</w:t>
+      </w:r>
+      <w:proofErr w:type="spellEnd"/>
+      <w:r>
+        <w:rPr>
+          <w:rFonts w:asciiTheme="majorHAnsi" w:hAnsiTheme="majorHAnsi"/>
+          <w:sz w:val="28"/>
+        </w:rPr>
+        <w:t xml:space="preserve"> dedicato al progetto.</w:t>
+      </w:r>
+    </w:p>
     <w:p>
       <w:pPr>
         <w:spacing w:line="240" w:lineRule="auto"/>
@@ -1652,12 +1762,12 @@
       </w:tblPr>
       <w:tblGrid>
         <w:gridCol w:w="2068"/>
-        <w:gridCol w:w="1267"/>
-        <w:gridCol w:w="1267"/>
-        <w:gridCol w:w="1267"/>
-        <w:gridCol w:w="1268"/>
-        <w:gridCol w:w="1188"/>
-        <w:gridCol w:w="1303"/>
+        <w:gridCol w:w="1259"/>
+        <w:gridCol w:w="1260"/>
+        <w:gridCol w:w="1260"/>
+        <w:gridCol w:w="1260"/>
+        <w:gridCol w:w="1223"/>
+        <w:gridCol w:w="1298"/>
       </w:tblGrid>
       <w:tr>
         <w:tc>
@@ -2048,7 +2158,21 @@
                 <w:rFonts w:asciiTheme="majorHAnsi" w:hAnsiTheme="majorHAnsi"/>
                 <w:sz w:val="28"/>
               </w:rPr>
-              <w:t>13 h</w:t>
+              <w:t>13</w:t>
+            </w:r>
+            <w:r>
+              <w:rPr>
+                <w:rFonts w:asciiTheme="majorHAnsi" w:hAnsiTheme="majorHAnsi"/>
+                <w:sz w:val="28"/>
+              </w:rPr>
+              <w:t>.25</w:t>
+            </w:r>
+            <w:r>
+              <w:rPr>
+                <w:rFonts w:asciiTheme="majorHAnsi" w:hAnsiTheme="majorHAnsi"/>
+                <w:sz w:val="28"/>
+              </w:rPr>
+              <w:t xml:space="preserve"> h</w:t>
             </w:r>
           </w:p>
         </w:tc>
@@ -2070,7 +2194,14 @@
                 <w:rFonts w:asciiTheme="majorHAnsi" w:hAnsiTheme="majorHAnsi"/>
                 <w:sz w:val="28"/>
               </w:rPr>
-              <w:t>10:50 h</w:t>
+              <w:t>12:20</w:t>
+            </w:r>
+            <w:r>
+              <w:rPr>
+                <w:rFonts w:asciiTheme="majorHAnsi" w:hAnsiTheme="majorHAnsi"/>
+                <w:sz w:val="28"/>
+              </w:rPr>
+              <w:t xml:space="preserve"> h</w:t>
             </w:r>
           </w:p>
         </w:tc>
@@ -2092,7 +2223,14 @@
                 <w:rFonts w:asciiTheme="majorHAnsi" w:hAnsiTheme="majorHAnsi"/>
                 <w:sz w:val="28"/>
               </w:rPr>
-              <w:t>5:40 h</w:t>
+              <w:t>6</w:t>
+            </w:r>
+            <w:r>
+              <w:rPr>
+                <w:rFonts w:asciiTheme="majorHAnsi" w:hAnsiTheme="majorHAnsi"/>
+                <w:sz w:val="28"/>
+              </w:rPr>
+              <w:t>:40 h</w:t>
             </w:r>
           </w:p>
         </w:tc>
@@ -2114,7 +2252,14 @@
                 <w:rFonts w:asciiTheme="majorHAnsi" w:hAnsiTheme="majorHAnsi"/>
                 <w:sz w:val="28"/>
               </w:rPr>
-              <w:t>31:40 h</w:t>
+              <w:t>34:1</w:t>
+            </w:r>
+            <w:r>
+              <w:rPr>
+                <w:rFonts w:asciiTheme="majorHAnsi" w:hAnsiTheme="majorHAnsi"/>
+                <w:sz w:val="28"/>
+              </w:rPr>
+              <w:t>0 h</w:t>
             </w:r>
           </w:p>
         </w:tc>
@@ -2136,7 +2281,28 @@
                 <w:rFonts w:asciiTheme="majorHAnsi" w:hAnsiTheme="majorHAnsi"/>
                 <w:sz w:val="28"/>
               </w:rPr>
-              <w:t>1 h</w:t>
+              <w:t>1</w:t>
+            </w:r>
+            <w:r>
+              <w:rPr>
+                <w:rFonts w:asciiTheme="majorHAnsi" w:hAnsiTheme="majorHAnsi"/>
+                <w:sz w:val="28"/>
+              </w:rPr>
+              <w:t>:4</w:t>
+            </w:r>
+            <w:r>
+              <w:rPr>
+                <w:rFonts w:asciiTheme="majorHAnsi" w:hAnsiTheme="majorHAnsi"/>
+                <w:sz w:val="28"/>
+              </w:rPr>
+              <w:t>0</w:t>
+            </w:r>
+            <w:r>
+              <w:rPr>
+                <w:rFonts w:asciiTheme="majorHAnsi" w:hAnsiTheme="majorHAnsi"/>
+                <w:sz w:val="28"/>
+              </w:rPr>
+              <w:t xml:space="preserve"> h</w:t>
             </w:r>
           </w:p>
         </w:tc>
@@ -2158,7 +2324,28 @@
                 <w:rFonts w:asciiTheme="majorHAnsi" w:hAnsiTheme="majorHAnsi"/>
                 <w:sz w:val="28"/>
               </w:rPr>
-              <w:t>62:10 h</w:t>
+              <w:t>68</w:t>
+            </w:r>
+            <w:r>
+              <w:rPr>
+                <w:rFonts w:asciiTheme="majorHAnsi" w:hAnsiTheme="majorHAnsi"/>
+                <w:sz w:val="28"/>
+              </w:rPr>
+              <w:t>:1</w:t>
+            </w:r>
+            <w:r>
+              <w:rPr>
+                <w:rFonts w:asciiTheme="majorHAnsi" w:hAnsiTheme="majorHAnsi"/>
+                <w:sz w:val="28"/>
+              </w:rPr>
+              <w:t>5</w:t>
+            </w:r>
+            <w:r>
+              <w:rPr>
+                <w:rFonts w:asciiTheme="majorHAnsi" w:hAnsiTheme="majorHAnsi"/>
+                <w:sz w:val="28"/>
+              </w:rPr>
+              <w:t xml:space="preserve"> h</w:t>
             </w:r>
           </w:p>
         </w:tc>
@@ -2177,12 +2364,21 @@
                 <w:sz w:val="28"/>
               </w:rPr>
             </w:pPr>
-            <w:r>
-              <w:rPr>
-                <w:rFonts w:asciiTheme="majorHAnsi" w:hAnsiTheme="majorHAnsi"/>
-                <w:sz w:val="28"/>
-              </w:rPr>
-              <w:t xml:space="preserve">Zakaria </w:t>
+            <w:proofErr w:type="spellStart"/>
+            <w:r>
+              <w:rPr>
+                <w:rFonts w:asciiTheme="majorHAnsi" w:hAnsiTheme="majorHAnsi"/>
+                <w:sz w:val="28"/>
+              </w:rPr>
+              <w:t>Zakaria</w:t>
+            </w:r>
+            <w:proofErr w:type="spellEnd"/>
+            <w:r>
+              <w:rPr>
+                <w:rFonts w:asciiTheme="majorHAnsi" w:hAnsiTheme="majorHAnsi"/>
+                <w:sz w:val="28"/>
+              </w:rPr>
+              <w:t xml:space="preserve"> </w:t>
             </w:r>
             <w:proofErr w:type="spellStart"/>
             <w:r>
@@ -2242,7 +2438,21 @@
                 <w:rFonts w:asciiTheme="majorHAnsi" w:hAnsiTheme="majorHAnsi"/>
                 <w:sz w:val="28"/>
               </w:rPr>
-              <w:t>12 h</w:t>
+              <w:t>12</w:t>
+            </w:r>
+            <w:r>
+              <w:rPr>
+                <w:rFonts w:asciiTheme="majorHAnsi" w:hAnsiTheme="majorHAnsi"/>
+                <w:sz w:val="28"/>
+              </w:rPr>
+              <w:t>:30</w:t>
+            </w:r>
+            <w:r>
+              <w:rPr>
+                <w:rFonts w:asciiTheme="majorHAnsi" w:hAnsiTheme="majorHAnsi"/>
+                <w:sz w:val="28"/>
+              </w:rPr>
+              <w:t xml:space="preserve"> h</w:t>
             </w:r>
           </w:p>
         </w:tc>
@@ -2286,7 +2496,14 @@
                 <w:rFonts w:asciiTheme="majorHAnsi" w:hAnsiTheme="majorHAnsi"/>
                 <w:sz w:val="28"/>
               </w:rPr>
-              <w:t>25:30 h</w:t>
+              <w:t>29</w:t>
+            </w:r>
+            <w:r>
+              <w:rPr>
+                <w:rFonts w:asciiTheme="majorHAnsi" w:hAnsiTheme="majorHAnsi"/>
+                <w:sz w:val="28"/>
+              </w:rPr>
+              <w:t>:30 h</w:t>
             </w:r>
           </w:p>
         </w:tc>
@@ -2330,7 +2547,14 @@
                 <w:rFonts w:asciiTheme="majorHAnsi" w:hAnsiTheme="majorHAnsi"/>
                 <w:sz w:val="28"/>
               </w:rPr>
-              <w:t>55:15 h</w:t>
+              <w:t>59:4</w:t>
+            </w:r>
+            <w:r>
+              <w:rPr>
+                <w:rFonts w:asciiTheme="majorHAnsi" w:hAnsiTheme="majorHAnsi"/>
+                <w:sz w:val="28"/>
+              </w:rPr>
+              <w:t>5 h</w:t>
             </w:r>
           </w:p>
         </w:tc>
@@ -2376,7 +2600,14 @@
                 <w:rFonts w:asciiTheme="majorHAnsi" w:hAnsiTheme="majorHAnsi"/>
                 <w:sz w:val="28"/>
               </w:rPr>
-              <w:t>31:20 h</w:t>
+              <w:t>31:45</w:t>
+            </w:r>
+            <w:r>
+              <w:rPr>
+                <w:rFonts w:asciiTheme="majorHAnsi" w:hAnsiTheme="majorHAnsi"/>
+                <w:sz w:val="28"/>
+              </w:rPr>
+              <w:t xml:space="preserve"> h</w:t>
             </w:r>
           </w:p>
         </w:tc>
@@ -2398,7 +2629,14 @@
                 <w:rFonts w:asciiTheme="majorHAnsi" w:hAnsiTheme="majorHAnsi"/>
                 <w:sz w:val="28"/>
               </w:rPr>
-              <w:t>33:50 h</w:t>
+              <w:t>35</w:t>
+            </w:r>
+            <w:r>
+              <w:rPr>
+                <w:rFonts w:asciiTheme="majorHAnsi" w:hAnsiTheme="majorHAnsi"/>
+                <w:sz w:val="28"/>
+              </w:rPr>
+              <w:t>:50 h</w:t>
             </w:r>
           </w:p>
         </w:tc>
@@ -2420,7 +2658,14 @@
                 <w:rFonts w:asciiTheme="majorHAnsi" w:hAnsiTheme="majorHAnsi"/>
                 <w:sz w:val="28"/>
               </w:rPr>
-              <w:t>21:25 h</w:t>
+              <w:t>22</w:t>
+            </w:r>
+            <w:r>
+              <w:rPr>
+                <w:rFonts w:asciiTheme="majorHAnsi" w:hAnsiTheme="majorHAnsi"/>
+                <w:sz w:val="28"/>
+              </w:rPr>
+              <w:t>:25 h</w:t>
             </w:r>
           </w:p>
         </w:tc>
@@ -2442,21 +2687,14 @@
                 <w:rFonts w:asciiTheme="majorHAnsi" w:hAnsiTheme="majorHAnsi"/>
                 <w:sz w:val="28"/>
               </w:rPr>
-              <w:t>8</w:t>
-            </w:r>
-            <w:r>
-              <w:rPr>
-                <w:rFonts w:asciiTheme="majorHAnsi" w:hAnsiTheme="majorHAnsi"/>
-                <w:sz w:val="28"/>
-              </w:rPr>
-              <w:t>6</w:t>
-            </w:r>
-            <w:r>
-              <w:rPr>
-                <w:rFonts w:asciiTheme="majorHAnsi" w:hAnsiTheme="majorHAnsi"/>
-                <w:sz w:val="28"/>
-              </w:rPr>
-              <w:t>:40 h</w:t>
+              <w:t>93:1</w:t>
+            </w:r>
+            <w:r>
+              <w:rPr>
+                <w:rFonts w:asciiTheme="majorHAnsi" w:hAnsiTheme="majorHAnsi"/>
+                <w:sz w:val="28"/>
+              </w:rPr>
+              <w:t>0 h</w:t>
             </w:r>
           </w:p>
         </w:tc>
@@ -2478,7 +2716,28 @@
                 <w:rFonts w:asciiTheme="majorHAnsi" w:hAnsiTheme="majorHAnsi"/>
                 <w:sz w:val="28"/>
               </w:rPr>
-              <w:t>3 h</w:t>
+              <w:t>3</w:t>
+            </w:r>
+            <w:r>
+              <w:rPr>
+                <w:rFonts w:asciiTheme="majorHAnsi" w:hAnsiTheme="majorHAnsi"/>
+                <w:sz w:val="28"/>
+              </w:rPr>
+              <w:t>:4</w:t>
+            </w:r>
+            <w:r>
+              <w:rPr>
+                <w:rFonts w:asciiTheme="majorHAnsi" w:hAnsiTheme="majorHAnsi"/>
+                <w:sz w:val="28"/>
+              </w:rPr>
+              <w:t>0</w:t>
+            </w:r>
+            <w:r>
+              <w:rPr>
+                <w:rFonts w:asciiTheme="majorHAnsi" w:hAnsiTheme="majorHAnsi"/>
+                <w:sz w:val="28"/>
+              </w:rPr>
+              <w:t xml:space="preserve"> h</w:t>
             </w:r>
           </w:p>
         </w:tc>
@@ -2500,7 +2759,7 @@
                 <w:rFonts w:asciiTheme="majorHAnsi" w:hAnsiTheme="majorHAnsi"/>
                 <w:sz w:val="28"/>
               </w:rPr>
-              <w:t>17</w:t>
+              <w:t>18</w:t>
             </w:r>
             <w:r>
               <w:rPr>
@@ -2514,7 +2773,14 @@
                 <w:rFonts w:asciiTheme="majorHAnsi" w:hAnsiTheme="majorHAnsi"/>
                 <w:sz w:val="28"/>
               </w:rPr>
-              <w:t>:15 h</w:t>
+              <w:t>:50</w:t>
+            </w:r>
+            <w:r>
+              <w:rPr>
+                <w:rFonts w:asciiTheme="majorHAnsi" w:hAnsiTheme="majorHAnsi"/>
+                <w:sz w:val="28"/>
+              </w:rPr>
+              <w:t xml:space="preserve"> h</w:t>
             </w:r>
           </w:p>
         </w:tc>
@@ -2574,7 +2840,16 @@
           <w:rFonts w:asciiTheme="majorHAnsi" w:hAnsiTheme="majorHAnsi"/>
           <w:sz w:val="28"/>
         </w:rPr>
-        <w:t xml:space="preserve"> revisioni che ha fatto del documento finale, nel D2, così come nel D3, non ci sono state grandi disparità a livello di ore e nel D4 Luca si ritrova ad avere un numero maggiore di ore poiché ha realizzato la parte di back-end insieme a Zakaria, oltre a creare la parte degli User Flow, il quale all’inizio era il suo compito. Come già detto precedentemente e come può essere ulteriormente sottolineato dalla tabella qui esposta, il lavoro è stato ben suddiviso e ciò non ha creato grandi squilibri in termini di ore, poiché tutte le persone che hanno collaborato a questo progetto hanno lavorato in egual misura senza scomparire e lasciare del lavoro in più da fare agli altri.</w:t>
+        <w:t xml:space="preserve"> revisioni che ha fatto del documento finale, nel D2, così come nel D3, non ci sono state gr</w:t>
+      </w:r>
+      <w:bookmarkStart w:id="0" w:name="_GoBack"/>
+      <w:bookmarkEnd w:id="0"/>
+      <w:r>
+        <w:rPr>
+          <w:rFonts w:asciiTheme="majorHAnsi" w:hAnsiTheme="majorHAnsi"/>
+          <w:sz w:val="28"/>
+        </w:rPr>
+        <w:t>andi disparità a livello di ore e nel D4 Luca si ritrova ad avere un numero maggiore di ore poiché ha realizzato la parte di back-end insieme a Zakaria, oltre a creare la parte degli User Flow, il quale all’inizio era il suo compito. Come già detto precedentemente e come può essere ulteriormente sottolineato dalla tabella qui esposta, il lavoro è stato ben suddiviso e ciò non ha creato grandi squilibri in termini di ore, poiché tutte le persone che hanno collaborato a questo progetto hanno lavorato in egual misura senza scomparire e lasciare del lavoro in più da fare agli altri.</w:t>
       </w:r>
     </w:p>
     <w:p>
@@ -2675,6 +2950,7 @@
           <w:rFonts w:asciiTheme="majorHAnsi" w:hAnsiTheme="majorHAnsi"/>
           <w:sz w:val="28"/>
         </w:rPr>
+        <w:lastRenderedPageBreak/>
         <w:t>All’ini</w:t>
       </w:r>
       <w:r>
@@ -2752,7 +3028,6 @@
           <w:rFonts w:asciiTheme="majorHAnsi" w:hAnsiTheme="majorHAnsi"/>
           <w:sz w:val="28"/>
         </w:rPr>
-        <w:lastRenderedPageBreak/>
         <w:t>non era possibile in alcun modo implementare, il che ha reso sicuramente il D4 più povero rispetto a quanto prefissato all’inizio.</w:t>
       </w:r>
     </w:p>
@@ -3043,12 +3318,21 @@
                 <w:sz w:val="28"/>
               </w:rPr>
             </w:pPr>
-            <w:r>
-              <w:rPr>
-                <w:rFonts w:asciiTheme="majorHAnsi" w:hAnsiTheme="majorHAnsi"/>
-                <w:sz w:val="28"/>
-              </w:rPr>
-              <w:t xml:space="preserve">Zakaria </w:t>
+            <w:proofErr w:type="spellStart"/>
+            <w:r>
+              <w:rPr>
+                <w:rFonts w:asciiTheme="majorHAnsi" w:hAnsiTheme="majorHAnsi"/>
+                <w:sz w:val="28"/>
+              </w:rPr>
+              <w:t>Zakaria</w:t>
+            </w:r>
+            <w:proofErr w:type="spellEnd"/>
+            <w:r>
+              <w:rPr>
+                <w:rFonts w:asciiTheme="majorHAnsi" w:hAnsiTheme="majorHAnsi"/>
+                <w:sz w:val="28"/>
+              </w:rPr>
+              <w:t xml:space="preserve"> </w:t>
             </w:r>
             <w:proofErr w:type="spellStart"/>
             <w:r>
@@ -3123,7 +3407,7 @@
 </file>
 
 <file path=word/endnotes.xml><?xml version="1.0" encoding="utf-8"?>
-<w:endnotes xmlns:wpc="http://schemas.microsoft.com/office/word/2010/wordprocessingCanvas" xmlns:cx="http://schemas.microsoft.com/office/drawing/2014/chartex" xmlns:cx1="http://schemas.microsoft.com/office/drawing/2015/9/8/chartex" xmlns:cx2="http://schemas.microsoft.com/office/drawing/2015/10/21/chartex" xmlns:cx3="http://schemas.microsoft.com/office/drawing/2016/5/9/chartex" xmlns:cx4="http://schemas.microsoft.com/office/drawing/2016/5/10/chartex" xmlns:cx5="http://schemas.microsoft.com/office/drawing/2016/5/11/chartex" xmlns:cx6="http://schemas.microsoft.com/office/drawing/2016/5/12/chartex" xmlns:cx7="http://schemas.microsoft.com/office/drawing/2016/5/13/chartex" xmlns:cx8="http://schemas.microsoft.com/office/drawing/2016/5/14/chartex" xmlns:mc="http://schemas.openxmlformats.org/markup-compatibility/2006" xmlns:aink="http://schemas.microsoft.com/office/drawing/2016/ink" xmlns:am3d="http://schemas.microsoft.com/office/drawing/2017/model3d" xmlns:o="urn:schemas-microsoft-com:office:office" xmlns:oel="http://schemas.microsoft.com/office/2019/extlst" xmlns:r="http://schemas.openxmlformats.org/officeDocument/2006/relationships" xmlns:m="http://schemas.openxmlformats.org/officeDocument/2006/math" xmlns:v="urn:schemas-microsoft-com:vml" xmlns:wp14="http://schemas.microsoft.com/office/word/2010/wordprocessingDrawing" xmlns:wp="http://schemas.openxmlformats.org/drawingml/2006/wordprocessingDrawing" xmlns:w10="urn:schemas-microsoft-com:office:word" xmlns:w="http://schemas.openxmlformats.org/wordprocessingml/2006/main" xmlns:w14="http://schemas.microsoft.com/office/word/2010/wordml" xmlns:w15="http://schemas.microsoft.com/office/word/2012/wordml" xmlns:w16cex="http://schemas.microsoft.com/office/word/2018/wordml/cex" xmlns:w16cid="http://schemas.microsoft.com/office/word/2016/wordml/cid" xmlns:w16="http://schemas.microsoft.com/office/word/2018/wordml" xmlns:w16sdtdh="http://schemas.microsoft.com/office/word/2020/wordml/sdtdatahash" xmlns:w16se="http://schemas.microsoft.com/office/word/2015/wordml/symex" xmlns:wpg="http://schemas.microsoft.com/office/word/2010/wordprocessingGroup" xmlns:wpi="http://schemas.microsoft.com/office/word/2010/wordprocessingInk" xmlns:wne="http://schemas.microsoft.com/office/word/2006/wordml" xmlns:wps="http://schemas.microsoft.com/office/word/2010/wordprocessingShape" mc:Ignorable="w14 w15 w16se w16cid w16 w16cex w16sdtdh wp14">
+<w:endnotes xmlns:wpc="http://schemas.microsoft.com/office/word/2010/wordprocessingCanvas" xmlns:cx="http://schemas.microsoft.com/office/drawing/2014/chartex" xmlns:mc="http://schemas.openxmlformats.org/markup-compatibility/2006" xmlns:o="urn:schemas-microsoft-com:office:office" xmlns:r="http://schemas.openxmlformats.org/officeDocument/2006/relationships" xmlns:m="http://schemas.openxmlformats.org/officeDocument/2006/math" xmlns:v="urn:schemas-microsoft-com:vml" xmlns:wp14="http://schemas.microsoft.com/office/word/2010/wordprocessingDrawing" xmlns:wp="http://schemas.openxmlformats.org/drawingml/2006/wordprocessingDrawing" xmlns:w10="urn:schemas-microsoft-com:office:word" xmlns:w="http://schemas.openxmlformats.org/wordprocessingml/2006/main" xmlns:w14="http://schemas.microsoft.com/office/word/2010/wordml" xmlns:w15="http://schemas.microsoft.com/office/word/2012/wordml" xmlns:w16se="http://schemas.microsoft.com/office/word/2015/wordml/symex" xmlns:wpg="http://schemas.microsoft.com/office/word/2010/wordprocessingGroup" xmlns:wpi="http://schemas.microsoft.com/office/word/2010/wordprocessingInk" xmlns:wne="http://schemas.microsoft.com/office/word/2006/wordml" xmlns:wps="http://schemas.microsoft.com/office/word/2010/wordprocessingShape" mc:Ignorable="w14 w15 w16se wp14">
   <w:endnote w:type="separator" w:id="-1">
     <w:p>
       <w:pPr>
@@ -3148,7 +3432,7 @@
 </file>
 
 <file path=word/footer1.xml><?xml version="1.0" encoding="utf-8"?>
-<w:ftr xmlns:wpc="http://schemas.microsoft.com/office/word/2010/wordprocessingCanvas" xmlns:cx="http://schemas.microsoft.com/office/drawing/2014/chartex" xmlns:cx1="http://schemas.microsoft.com/office/drawing/2015/9/8/chartex" xmlns:cx2="http://schemas.microsoft.com/office/drawing/2015/10/21/chartex" xmlns:cx3="http://schemas.microsoft.com/office/drawing/2016/5/9/chartex" xmlns:cx4="http://schemas.microsoft.com/office/drawing/2016/5/10/chartex" xmlns:cx5="http://schemas.microsoft.com/office/drawing/2016/5/11/chartex" xmlns:cx6="http://schemas.microsoft.com/office/drawing/2016/5/12/chartex" xmlns:cx7="http://schemas.microsoft.com/office/drawing/2016/5/13/chartex" xmlns:cx8="http://schemas.microsoft.com/office/drawing/2016/5/14/chartex" xmlns:mc="http://schemas.openxmlformats.org/markup-compatibility/2006" xmlns:aink="http://schemas.microsoft.com/office/drawing/2016/ink" xmlns:am3d="http://schemas.microsoft.com/office/drawing/2017/model3d" xmlns:o="urn:schemas-microsoft-com:office:office" xmlns:oel="http://schemas.microsoft.com/office/2019/extlst" xmlns:r="http://schemas.openxmlformats.org/officeDocument/2006/relationships" xmlns:m="http://schemas.openxmlformats.org/officeDocument/2006/math" xmlns:v="urn:schemas-microsoft-com:vml" xmlns:wp14="http://schemas.microsoft.com/office/word/2010/wordprocessingDrawing" xmlns:wp="http://schemas.openxmlformats.org/drawingml/2006/wordprocessingDrawing" xmlns:w10="urn:schemas-microsoft-com:office:word" xmlns:w="http://schemas.openxmlformats.org/wordprocessingml/2006/main" xmlns:w14="http://schemas.microsoft.com/office/word/2010/wordml" xmlns:w15="http://schemas.microsoft.com/office/word/2012/wordml" xmlns:w16cex="http://schemas.microsoft.com/office/word/2018/wordml/cex" xmlns:w16cid="http://schemas.microsoft.com/office/word/2016/wordml/cid" xmlns:w16="http://schemas.microsoft.com/office/word/2018/wordml" xmlns:w16sdtdh="http://schemas.microsoft.com/office/word/2020/wordml/sdtdatahash" xmlns:w16se="http://schemas.microsoft.com/office/word/2015/wordml/symex" xmlns:wpg="http://schemas.microsoft.com/office/word/2010/wordprocessingGroup" xmlns:wpi="http://schemas.microsoft.com/office/word/2010/wordprocessingInk" xmlns:wne="http://schemas.microsoft.com/office/word/2006/wordml" xmlns:wps="http://schemas.microsoft.com/office/word/2010/wordprocessingShape" mc:Ignorable="w14 w15 w16se w16cid w16 w16cex w16sdtdh wp14">
+<w:ftr xmlns:wpc="http://schemas.microsoft.com/office/word/2010/wordprocessingCanvas" xmlns:cx="http://schemas.microsoft.com/office/drawing/2014/chartex" xmlns:mc="http://schemas.openxmlformats.org/markup-compatibility/2006" xmlns:o="urn:schemas-microsoft-com:office:office" xmlns:r="http://schemas.openxmlformats.org/officeDocument/2006/relationships" xmlns:m="http://schemas.openxmlformats.org/officeDocument/2006/math" xmlns:v="urn:schemas-microsoft-com:vml" xmlns:wp14="http://schemas.microsoft.com/office/word/2010/wordprocessingDrawing" xmlns:wp="http://schemas.openxmlformats.org/drawingml/2006/wordprocessingDrawing" xmlns:w10="urn:schemas-microsoft-com:office:word" xmlns:w="http://schemas.openxmlformats.org/wordprocessingml/2006/main" xmlns:w14="http://schemas.microsoft.com/office/word/2010/wordml" xmlns:w15="http://schemas.microsoft.com/office/word/2012/wordml" xmlns:w16se="http://schemas.microsoft.com/office/word/2015/wordml/symex" xmlns:wpg="http://schemas.microsoft.com/office/word/2010/wordprocessingGroup" xmlns:wpi="http://schemas.microsoft.com/office/word/2010/wordprocessingInk" xmlns:wne="http://schemas.microsoft.com/office/word/2006/wordml" xmlns:wps="http://schemas.microsoft.com/office/word/2010/wordprocessingShape" mc:Ignorable="w14 w15 w16se wp14">
   <w:p>
     <w:pPr>
       <w:pStyle w:val="Pidipagina"/>
@@ -3200,7 +3484,7 @@
         <w:sz w:val="28"/>
         <w:szCs w:val="28"/>
       </w:rPr>
-      <w:t>9</w:t>
+      <w:t>5</w:t>
     </w:r>
     <w:r>
       <w:rPr>
@@ -3222,7 +3506,7 @@
 </file>
 
 <file path=word/footnotes.xml><?xml version="1.0" encoding="utf-8"?>
-<w:footnotes xmlns:wpc="http://schemas.microsoft.com/office/word/2010/wordprocessingCanvas" xmlns:cx="http://schemas.microsoft.com/office/drawing/2014/chartex" xmlns:cx1="http://schemas.microsoft.com/office/drawing/2015/9/8/chartex" xmlns:cx2="http://schemas.microsoft.com/office/drawing/2015/10/21/chartex" xmlns:cx3="http://schemas.microsoft.com/office/drawing/2016/5/9/chartex" xmlns:cx4="http://schemas.microsoft.com/office/drawing/2016/5/10/chartex" xmlns:cx5="http://schemas.microsoft.com/office/drawing/2016/5/11/chartex" xmlns:cx6="http://schemas.microsoft.com/office/drawing/2016/5/12/chartex" xmlns:cx7="http://schemas.microsoft.com/office/drawing/2016/5/13/chartex" xmlns:cx8="http://schemas.microsoft.com/office/drawing/2016/5/14/chartex" xmlns:mc="http://schemas.openxmlformats.org/markup-compatibility/2006" xmlns:aink="http://schemas.microsoft.com/office/drawing/2016/ink" xmlns:am3d="http://schemas.microsoft.com/office/drawing/2017/model3d" xmlns:o="urn:schemas-microsoft-com:office:office" xmlns:oel="http://schemas.microsoft.com/office/2019/extlst" xmlns:r="http://schemas.openxmlformats.org/officeDocument/2006/relationships" xmlns:m="http://schemas.openxmlformats.org/officeDocument/2006/math" xmlns:v="urn:schemas-microsoft-com:vml" xmlns:wp14="http://schemas.microsoft.com/office/word/2010/wordprocessingDrawing" xmlns:wp="http://schemas.openxmlformats.org/drawingml/2006/wordprocessingDrawing" xmlns:w10="urn:schemas-microsoft-com:office:word" xmlns:w="http://schemas.openxmlformats.org/wordprocessingml/2006/main" xmlns:w14="http://schemas.microsoft.com/office/word/2010/wordml" xmlns:w15="http://schemas.microsoft.com/office/word/2012/wordml" xmlns:w16cex="http://schemas.microsoft.com/office/word/2018/wordml/cex" xmlns:w16cid="http://schemas.microsoft.com/office/word/2016/wordml/cid" xmlns:w16="http://schemas.microsoft.com/office/word/2018/wordml" xmlns:w16sdtdh="http://schemas.microsoft.com/office/word/2020/wordml/sdtdatahash" xmlns:w16se="http://schemas.microsoft.com/office/word/2015/wordml/symex" xmlns:wpg="http://schemas.microsoft.com/office/word/2010/wordprocessingGroup" xmlns:wpi="http://schemas.microsoft.com/office/word/2010/wordprocessingInk" xmlns:wne="http://schemas.microsoft.com/office/word/2006/wordml" xmlns:wps="http://schemas.microsoft.com/office/word/2010/wordprocessingShape" mc:Ignorable="w14 w15 w16se w16cid w16 w16cex w16sdtdh wp14">
+<w:footnotes xmlns:wpc="http://schemas.microsoft.com/office/word/2010/wordprocessingCanvas" xmlns:cx="http://schemas.microsoft.com/office/drawing/2014/chartex" xmlns:mc="http://schemas.openxmlformats.org/markup-compatibility/2006" xmlns:o="urn:schemas-microsoft-com:office:office" xmlns:r="http://schemas.openxmlformats.org/officeDocument/2006/relationships" xmlns:m="http://schemas.openxmlformats.org/officeDocument/2006/math" xmlns:v="urn:schemas-microsoft-com:vml" xmlns:wp14="http://schemas.microsoft.com/office/word/2010/wordprocessingDrawing" xmlns:wp="http://schemas.openxmlformats.org/drawingml/2006/wordprocessingDrawing" xmlns:w10="urn:schemas-microsoft-com:office:word" xmlns:w="http://schemas.openxmlformats.org/wordprocessingml/2006/main" xmlns:w14="http://schemas.microsoft.com/office/word/2010/wordml" xmlns:w15="http://schemas.microsoft.com/office/word/2012/wordml" xmlns:w16se="http://schemas.microsoft.com/office/word/2015/wordml/symex" xmlns:wpg="http://schemas.microsoft.com/office/word/2010/wordprocessingGroup" xmlns:wpi="http://schemas.microsoft.com/office/word/2010/wordprocessingInk" xmlns:wne="http://schemas.microsoft.com/office/word/2006/wordml" xmlns:wps="http://schemas.microsoft.com/office/word/2010/wordprocessingShape" mc:Ignorable="w14 w15 w16se wp14">
   <w:footnote w:type="separator" w:id="-1">
     <w:p>
       <w:pPr>
@@ -3247,7 +3531,7 @@
 </file>
 
 <file path=word/header1.xml><?xml version="1.0" encoding="utf-8"?>
-<w:hdr xmlns:wpc="http://schemas.microsoft.com/office/word/2010/wordprocessingCanvas" xmlns:cx="http://schemas.microsoft.com/office/drawing/2014/chartex" xmlns:cx1="http://schemas.microsoft.com/office/drawing/2015/9/8/chartex" xmlns:cx2="http://schemas.microsoft.com/office/drawing/2015/10/21/chartex" xmlns:cx3="http://schemas.microsoft.com/office/drawing/2016/5/9/chartex" xmlns:cx4="http://schemas.microsoft.com/office/drawing/2016/5/10/chartex" xmlns:cx5="http://schemas.microsoft.com/office/drawing/2016/5/11/chartex" xmlns:cx6="http://schemas.microsoft.com/office/drawing/2016/5/12/chartex" xmlns:cx7="http://schemas.microsoft.com/office/drawing/2016/5/13/chartex" xmlns:cx8="http://schemas.microsoft.com/office/drawing/2016/5/14/chartex" xmlns:mc="http://schemas.openxmlformats.org/markup-compatibility/2006" xmlns:aink="http://schemas.microsoft.com/office/drawing/2016/ink" xmlns:am3d="http://schemas.microsoft.com/office/drawing/2017/model3d" xmlns:o="urn:schemas-microsoft-com:office:office" xmlns:oel="http://schemas.microsoft.com/office/2019/extlst" xmlns:r="http://schemas.openxmlformats.org/officeDocument/2006/relationships" xmlns:m="http://schemas.openxmlformats.org/officeDocument/2006/math" xmlns:v="urn:schemas-microsoft-com:vml" xmlns:wp14="http://schemas.microsoft.com/office/word/2010/wordprocessingDrawing" xmlns:wp="http://schemas.openxmlformats.org/drawingml/2006/wordprocessingDrawing" xmlns:w10="urn:schemas-microsoft-com:office:word" xmlns:w="http://schemas.openxmlformats.org/wordprocessingml/2006/main" xmlns:w14="http://schemas.microsoft.com/office/word/2010/wordml" xmlns:w15="http://schemas.microsoft.com/office/word/2012/wordml" xmlns:w16cex="http://schemas.microsoft.com/office/word/2018/wordml/cex" xmlns:w16cid="http://schemas.microsoft.com/office/word/2016/wordml/cid" xmlns:w16="http://schemas.microsoft.com/office/word/2018/wordml" xmlns:w16sdtdh="http://schemas.microsoft.com/office/word/2020/wordml/sdtdatahash" xmlns:w16se="http://schemas.microsoft.com/office/word/2015/wordml/symex" xmlns:wpg="http://schemas.microsoft.com/office/word/2010/wordprocessingGroup" xmlns:wpi="http://schemas.microsoft.com/office/word/2010/wordprocessingInk" xmlns:wne="http://schemas.microsoft.com/office/word/2006/wordml" xmlns:wps="http://schemas.microsoft.com/office/word/2010/wordprocessingShape" mc:Ignorable="w14 w15 w16se w16cid w16 w16cex w16sdtdh wp14">
+<w:hdr xmlns:wpc="http://schemas.microsoft.com/office/word/2010/wordprocessingCanvas" xmlns:cx="http://schemas.microsoft.com/office/drawing/2014/chartex" xmlns:mc="http://schemas.openxmlformats.org/markup-compatibility/2006" xmlns:o="urn:schemas-microsoft-com:office:office" xmlns:r="http://schemas.openxmlformats.org/officeDocument/2006/relationships" xmlns:m="http://schemas.openxmlformats.org/officeDocument/2006/math" xmlns:v="urn:schemas-microsoft-com:vml" xmlns:wp14="http://schemas.microsoft.com/office/word/2010/wordprocessingDrawing" xmlns:wp="http://schemas.openxmlformats.org/drawingml/2006/wordprocessingDrawing" xmlns:w10="urn:schemas-microsoft-com:office:word" xmlns:w="http://schemas.openxmlformats.org/wordprocessingml/2006/main" xmlns:w14="http://schemas.microsoft.com/office/word/2010/wordml" xmlns:w15="http://schemas.microsoft.com/office/word/2012/wordml" xmlns:w16se="http://schemas.microsoft.com/office/word/2015/wordml/symex" xmlns:wpg="http://schemas.microsoft.com/office/word/2010/wordprocessingGroup" xmlns:wpi="http://schemas.microsoft.com/office/word/2010/wordprocessingInk" xmlns:wne="http://schemas.microsoft.com/office/word/2006/wordml" xmlns:wps="http://schemas.microsoft.com/office/word/2010/wordprocessingShape" mc:Ignorable="w14 w15 w16se wp14">
   <w:p>
     <w:pPr>
       <w:pStyle w:val="Intestazione"/>
@@ -3260,7 +3544,7 @@
 </file>
 
 <file path=word/numbering.xml><?xml version="1.0" encoding="utf-8"?>
-<w:numbering xmlns:wpc="http://schemas.microsoft.com/office/word/2010/wordprocessingCanvas" xmlns:cx="http://schemas.microsoft.com/office/drawing/2014/chartex" xmlns:cx1="http://schemas.microsoft.com/office/drawing/2015/9/8/chartex" xmlns:cx2="http://schemas.microsoft.com/office/drawing/2015/10/21/chartex" xmlns:cx3="http://schemas.microsoft.com/office/drawing/2016/5/9/chartex" xmlns:cx4="http://schemas.microsoft.com/office/drawing/2016/5/10/chartex" xmlns:cx5="http://schemas.microsoft.com/office/drawing/2016/5/11/chartex" xmlns:cx6="http://schemas.microsoft.com/office/drawing/2016/5/12/chartex" xmlns:cx7="http://schemas.microsoft.com/office/drawing/2016/5/13/chartex" xmlns:cx8="http://schemas.microsoft.com/office/drawing/2016/5/14/chartex" xmlns:mc="http://schemas.openxmlformats.org/markup-compatibility/2006" xmlns:aink="http://schemas.microsoft.com/office/drawing/2016/ink" xmlns:am3d="http://schemas.microsoft.com/office/drawing/2017/model3d" xmlns:o="urn:schemas-microsoft-com:office:office" xmlns:oel="http://schemas.microsoft.com/office/2019/extlst" xmlns:r="http://schemas.openxmlformats.org/officeDocument/2006/relationships" xmlns:m="http://schemas.openxmlformats.org/officeDocument/2006/math" xmlns:v="urn:schemas-microsoft-com:vml" xmlns:wp14="http://schemas.microsoft.com/office/word/2010/wordprocessingDrawing" xmlns:wp="http://schemas.openxmlformats.org/drawingml/2006/wordprocessingDrawing" xmlns:w10="urn:schemas-microsoft-com:office:word" xmlns:w="http://schemas.openxmlformats.org/wordprocessingml/2006/main" xmlns:w14="http://schemas.microsoft.com/office/word/2010/wordml" xmlns:w15="http://schemas.microsoft.com/office/word/2012/wordml" xmlns:w16cex="http://schemas.microsoft.com/office/word/2018/wordml/cex" xmlns:w16cid="http://schemas.microsoft.com/office/word/2016/wordml/cid" xmlns:w16="http://schemas.microsoft.com/office/word/2018/wordml" xmlns:w16sdtdh="http://schemas.microsoft.com/office/word/2020/wordml/sdtdatahash" xmlns:w16se="http://schemas.microsoft.com/office/word/2015/wordml/symex" xmlns:wpg="http://schemas.microsoft.com/office/word/2010/wordprocessingGroup" xmlns:wpi="http://schemas.microsoft.com/office/word/2010/wordprocessingInk" xmlns:wne="http://schemas.microsoft.com/office/word/2006/wordml" xmlns:wps="http://schemas.microsoft.com/office/word/2010/wordprocessingShape" mc:Ignorable="w14 w15 w16se w16cid w16 w16cex w16sdtdh wp14">
+<w:numbering xmlns:wpc="http://schemas.microsoft.com/office/word/2010/wordprocessingCanvas" xmlns:cx="http://schemas.microsoft.com/office/drawing/2014/chartex" xmlns:mc="http://schemas.openxmlformats.org/markup-compatibility/2006" xmlns:o="urn:schemas-microsoft-com:office:office" xmlns:r="http://schemas.openxmlformats.org/officeDocument/2006/relationships" xmlns:m="http://schemas.openxmlformats.org/officeDocument/2006/math" xmlns:v="urn:schemas-microsoft-com:vml" xmlns:wp14="http://schemas.microsoft.com/office/word/2010/wordprocessingDrawing" xmlns:wp="http://schemas.openxmlformats.org/drawingml/2006/wordprocessingDrawing" xmlns:w10="urn:schemas-microsoft-com:office:word" xmlns:w="http://schemas.openxmlformats.org/wordprocessingml/2006/main" xmlns:w14="http://schemas.microsoft.com/office/word/2010/wordml" xmlns:w15="http://schemas.microsoft.com/office/word/2012/wordml" xmlns:w16se="http://schemas.microsoft.com/office/word/2015/wordml/symex" xmlns:wpg="http://schemas.microsoft.com/office/word/2010/wordprocessingGroup" xmlns:wpi="http://schemas.microsoft.com/office/word/2010/wordprocessingInk" xmlns:wne="http://schemas.microsoft.com/office/word/2006/wordml" xmlns:wps="http://schemas.microsoft.com/office/word/2010/wordprocessingShape" mc:Ignorable="w14 w15 w16se wp14">
   <w:abstractNum w:abstractNumId="0" w15:restartNumberingAfterBreak="0">
     <w:nsid w:val="00AF5C2C"/>
     <w:multiLevelType w:val="hybridMultilevel"/>
@@ -5584,74 +5868,74 @@
       </w:pPr>
     </w:lvl>
   </w:abstractNum>
-  <w:num w:numId="1" w16cid:durableId="552085478">
+  <w:num w:numId="1">
     <w:abstractNumId w:val="5"/>
   </w:num>
-  <w:num w:numId="2" w16cid:durableId="542644063">
+  <w:num w:numId="2">
     <w:abstractNumId w:val="15"/>
   </w:num>
-  <w:num w:numId="3" w16cid:durableId="1075475230">
+  <w:num w:numId="3">
     <w:abstractNumId w:val="8"/>
   </w:num>
-  <w:num w:numId="4" w16cid:durableId="210506036">
+  <w:num w:numId="4">
     <w:abstractNumId w:val="10"/>
   </w:num>
-  <w:num w:numId="5" w16cid:durableId="79329569">
+  <w:num w:numId="5">
     <w:abstractNumId w:val="7"/>
   </w:num>
-  <w:num w:numId="6" w16cid:durableId="989795256">
+  <w:num w:numId="6">
     <w:abstractNumId w:val="19"/>
   </w:num>
-  <w:num w:numId="7" w16cid:durableId="87386416">
+  <w:num w:numId="7">
     <w:abstractNumId w:val="16"/>
   </w:num>
-  <w:num w:numId="8" w16cid:durableId="520971863">
+  <w:num w:numId="8">
     <w:abstractNumId w:val="20"/>
   </w:num>
-  <w:num w:numId="9" w16cid:durableId="1188718526">
+  <w:num w:numId="9">
     <w:abstractNumId w:val="4"/>
   </w:num>
-  <w:num w:numId="10" w16cid:durableId="1396315735">
+  <w:num w:numId="10">
     <w:abstractNumId w:val="14"/>
   </w:num>
-  <w:num w:numId="11" w16cid:durableId="1687556197">
+  <w:num w:numId="11">
     <w:abstractNumId w:val="17"/>
   </w:num>
-  <w:num w:numId="12" w16cid:durableId="1372801713">
+  <w:num w:numId="12">
     <w:abstractNumId w:val="9"/>
   </w:num>
-  <w:num w:numId="13" w16cid:durableId="2058580980">
+  <w:num w:numId="13">
     <w:abstractNumId w:val="3"/>
   </w:num>
-  <w:num w:numId="14" w16cid:durableId="1148323881">
+  <w:num w:numId="14">
     <w:abstractNumId w:val="13"/>
   </w:num>
-  <w:num w:numId="15" w16cid:durableId="58019951">
+  <w:num w:numId="15">
     <w:abstractNumId w:val="1"/>
   </w:num>
-  <w:num w:numId="16" w16cid:durableId="506680338">
+  <w:num w:numId="16">
     <w:abstractNumId w:val="0"/>
   </w:num>
-  <w:num w:numId="17" w16cid:durableId="1505247915">
+  <w:num w:numId="17">
     <w:abstractNumId w:val="6"/>
   </w:num>
-  <w:num w:numId="18" w16cid:durableId="684794423">
+  <w:num w:numId="18">
     <w:abstractNumId w:val="18"/>
   </w:num>
-  <w:num w:numId="19" w16cid:durableId="1952931413">
+  <w:num w:numId="19">
     <w:abstractNumId w:val="2"/>
   </w:num>
-  <w:num w:numId="20" w16cid:durableId="1344632004">
+  <w:num w:numId="20">
     <w:abstractNumId w:val="11"/>
   </w:num>
-  <w:num w:numId="21" w16cid:durableId="1182938119">
+  <w:num w:numId="21">
     <w:abstractNumId w:val="12"/>
   </w:num>
 </w:numbering>
 </file>
 
 <file path=word/styles.xml><?xml version="1.0" encoding="utf-8"?>
-<w:styles xmlns:mc="http://schemas.openxmlformats.org/markup-compatibility/2006" xmlns:r="http://schemas.openxmlformats.org/officeDocument/2006/relationships" xmlns:w="http://schemas.openxmlformats.org/wordprocessingml/2006/main" xmlns:w14="http://schemas.microsoft.com/office/word/2010/wordml" xmlns:w15="http://schemas.microsoft.com/office/word/2012/wordml" xmlns:w16cex="http://schemas.microsoft.com/office/word/2018/wordml/cex" xmlns:w16cid="http://schemas.microsoft.com/office/word/2016/wordml/cid" xmlns:w16="http://schemas.microsoft.com/office/word/2018/wordml" xmlns:w16sdtdh="http://schemas.microsoft.com/office/word/2020/wordml/sdtdatahash" xmlns:w16se="http://schemas.microsoft.com/office/word/2015/wordml/symex" mc:Ignorable="w14 w15 w16se w16cid w16 w16cex w16sdtdh">
+<w:styles xmlns:mc="http://schemas.openxmlformats.org/markup-compatibility/2006" xmlns:r="http://schemas.openxmlformats.org/officeDocument/2006/relationships" xmlns:w="http://schemas.openxmlformats.org/wordprocessingml/2006/main" xmlns:w14="http://schemas.microsoft.com/office/word/2010/wordml" xmlns:w15="http://schemas.microsoft.com/office/word/2012/wordml" xmlns:w16se="http://schemas.microsoft.com/office/word/2015/wordml/symex" mc:Ignorable="w14 w15 w16se">
   <w:docDefaults>
     <w:rPrDefault>
       <w:rPr>
@@ -5667,7 +5951,7 @@
       </w:pPr>
     </w:pPrDefault>
   </w:docDefaults>
-  <w:latentStyles w:defLockedState="0" w:defUIPriority="99" w:defSemiHidden="0" w:defUnhideWhenUsed="0" w:defQFormat="0" w:count="376">
+  <w:latentStyles w:defLockedState="0" w:defUIPriority="99" w:defSemiHidden="0" w:defUnhideWhenUsed="0" w:defQFormat="0" w:count="371">
     <w:lsdException w:name="Normal" w:uiPriority="0" w:qFormat="1"/>
     <w:lsdException w:name="heading 1" w:uiPriority="9" w:qFormat="1"/>
     <w:lsdException w:name="heading 2" w:semiHidden="1" w:uiPriority="9" w:unhideWhenUsed="1" w:qFormat="1"/>
@@ -6039,11 +6323,6 @@
     <w:lsdException w:name="List Table 5 Dark Accent 6" w:uiPriority="50"/>
     <w:lsdException w:name="List Table 6 Colorful Accent 6" w:uiPriority="51"/>
     <w:lsdException w:name="List Table 7 Colorful Accent 6" w:uiPriority="52"/>
-    <w:lsdException w:name="Mention" w:semiHidden="1" w:unhideWhenUsed="1"/>
-    <w:lsdException w:name="Smart Hyperlink" w:semiHidden="1" w:unhideWhenUsed="1"/>
-    <w:lsdException w:name="Hashtag" w:semiHidden="1" w:unhideWhenUsed="1"/>
-    <w:lsdException w:name="Unresolved Mention" w:semiHidden="1" w:unhideWhenUsed="1"/>
-    <w:lsdException w:name="Smart Link" w:semiHidden="1" w:unhideWhenUsed="1"/>
   </w:latentStyles>
   <w:style w:type="paragraph" w:default="1" w:styleId="Normale">
     <w:name w:val="Normal"/>
@@ -6564,7 +6843,7 @@
 </file>
 
 <file path=customXml/itemProps1.xml><?xml version="1.0" encoding="utf-8"?>
-<ds:datastoreItem xmlns:ds="http://schemas.openxmlformats.org/officeDocument/2006/customXml" ds:itemID="{03C2F9F7-5D0C-4B7E-AE09-7F2EC78C3A51}">
+<ds:datastoreItem xmlns:ds="http://schemas.openxmlformats.org/officeDocument/2006/customXml" ds:itemID="{FC13FD31-5401-4F4E-AAC8-2E05DF7EC390}">
   <ds:schemaRefs>
     <ds:schemaRef ds:uri="http://schemas.openxmlformats.org/officeDocument/2006/bibliography"/>
   </ds:schemaRefs>

</xml_diff>